<commit_message>
updated createContact's output to include contact_id
</commit_message>
<xml_diff>
--- a/api/API documentation.docx
+++ b/api/API documentation.docx
@@ -665,6 +665,30 @@
         <w:t>user_id</w:t>
       </w:r>
       <w:proofErr w:type="spellEnd"/>
+      <w:r>
+        <w:t xml:space="preserve">, password, </w:t>
+      </w:r>
+      <w:proofErr w:type="spellStart"/>
+      <w:r>
+        <w:t>new_pass</w:t>
+      </w:r>
+      <w:proofErr w:type="spellEnd"/>
+      <w:r>
+        <w:t xml:space="preserve">, </w:t>
+      </w:r>
+      <w:proofErr w:type="spellStart"/>
+      <w:r>
+        <w:t>full_name</w:t>
+      </w:r>
+      <w:proofErr w:type="spellEnd"/>
+      <w:r>
+        <w:t xml:space="preserve">, and </w:t>
+      </w:r>
+      <w:proofErr w:type="spellStart"/>
+      <w:r>
+        <w:t>new_name</w:t>
+      </w:r>
+      <w:proofErr w:type="spellEnd"/>
     </w:p>
     <w:p>
       <w:pPr>
@@ -744,7 +768,10 @@
       </w:r>
       <w:proofErr w:type="spellEnd"/>
       <w:r>
-        <w:t xml:space="preserve"> and name</w:t>
+        <w:t xml:space="preserve"> and </w:t>
+      </w:r>
+      <w:r>
+        <w:t>name</w:t>
       </w:r>
     </w:p>
     <w:p>
@@ -759,6 +786,24 @@
         <w:rPr>
           <w:b/>
         </w:rPr>
+        <w:t>optional inputs:</w:t>
+      </w:r>
+      <w:r>
+        <w:t xml:space="preserve"> phone, address, website, and email</w:t>
+      </w:r>
+    </w:p>
+    <w:p>
+      <w:pPr>
+        <w:pStyle w:val="ListParagraph"/>
+        <w:numPr>
+          <w:ilvl w:val="0"/>
+          <w:numId w:val="4"/>
+        </w:numPr>
+      </w:pPr>
+      <w:r>
+        <w:rPr>
+          <w:b/>
+        </w:rPr>
         <w:t xml:space="preserve">output: </w:t>
       </w:r>
       <w:proofErr w:type="spellStart"/>
@@ -767,43 +812,7 @@
       </w:r>
       <w:proofErr w:type="spellEnd"/>
       <w:r>
-        <w:t>, name, phone, address, website, email, status, and message</w:t>
-      </w:r>
-    </w:p>
-    <w:p>
-      <w:pPr>
-        <w:rPr>
-          <w:b/>
-        </w:rPr>
-      </w:pPr>
-      <w:proofErr w:type="spellStart"/>
-      <w:r>
-        <w:rPr>
-          <w:b/>
-        </w:rPr>
-        <w:t>editContact</w:t>
-      </w:r>
-      <w:proofErr w:type="spellEnd"/>
-      <w:r>
-        <w:rPr>
-          <w:b/>
-        </w:rPr>
-        <w:t>:</w:t>
-      </w:r>
-    </w:p>
-    <w:p>
-      <w:pPr>
-        <w:pStyle w:val="ListParagraph"/>
-        <w:numPr>
-          <w:ilvl w:val="0"/>
-          <w:numId w:val="4"/>
-        </w:numPr>
-      </w:pPr>
-      <w:r>
-        <w:rPr>
-          <w:b/>
-        </w:rPr>
-        <w:t xml:space="preserve">required input: </w:t>
+        <w:t xml:space="preserve">, name, phone, address, website, email, </w:t>
       </w:r>
       <w:proofErr w:type="spellStart"/>
       <w:r>
@@ -811,352 +820,431 @@
       </w:r>
       <w:proofErr w:type="spellEnd"/>
       <w:r>
-        <w:t xml:space="preserve"> and name</w:t>
-      </w:r>
-    </w:p>
-    <w:p>
-      <w:pPr>
-        <w:pStyle w:val="ListParagraph"/>
-        <w:numPr>
-          <w:ilvl w:val="0"/>
-          <w:numId w:val="4"/>
-        </w:numPr>
-      </w:pPr>
-      <w:r>
-        <w:rPr>
-          <w:b/>
-        </w:rPr>
-        <w:t xml:space="preserve">output: </w:t>
-      </w:r>
-      <w:proofErr w:type="spellStart"/>
-      <w:r>
-        <w:t>contact_id</w:t>
-      </w:r>
-      <w:proofErr w:type="spellEnd"/>
-      <w:r>
-        <w:t>, name, phone, address, website, email, status, and message</w:t>
-      </w:r>
-    </w:p>
-    <w:p>
-      <w:pPr>
-        <w:rPr>
-          <w:b/>
-        </w:rPr>
-      </w:pPr>
-      <w:proofErr w:type="spellStart"/>
-      <w:r>
-        <w:rPr>
-          <w:b/>
-        </w:rPr>
-        <w:t>deleteContact</w:t>
-      </w:r>
-      <w:proofErr w:type="spellEnd"/>
-      <w:r>
-        <w:rPr>
-          <w:b/>
-        </w:rPr>
-        <w:t>:</w:t>
-      </w:r>
-    </w:p>
-    <w:p>
-      <w:pPr>
-        <w:pStyle w:val="ListParagraph"/>
-        <w:numPr>
-          <w:ilvl w:val="0"/>
-          <w:numId w:val="4"/>
-        </w:numPr>
-      </w:pPr>
-      <w:r>
-        <w:rPr>
-          <w:b/>
-        </w:rPr>
-        <w:t xml:space="preserve">required input: </w:t>
-      </w:r>
-      <w:proofErr w:type="spellStart"/>
-      <w:r>
-        <w:t>contact_id</w:t>
-      </w:r>
-      <w:proofErr w:type="spellEnd"/>
-    </w:p>
-    <w:p>
-      <w:pPr>
-        <w:pStyle w:val="ListParagraph"/>
-        <w:numPr>
-          <w:ilvl w:val="0"/>
-          <w:numId w:val="4"/>
-        </w:numPr>
-      </w:pPr>
-      <w:r>
-        <w:rPr>
-          <w:b/>
-        </w:rPr>
-        <w:t xml:space="preserve">output: </w:t>
-      </w:r>
-      <w:r>
-        <w:t>name, status, and message</w:t>
-      </w:r>
-    </w:p>
-    <w:p>
-      <w:pPr>
-        <w:rPr>
-          <w:b/>
-        </w:rPr>
-      </w:pPr>
-      <w:proofErr w:type="spellStart"/>
-      <w:r>
-        <w:rPr>
-          <w:b/>
-        </w:rPr>
-        <w:t>searchContact</w:t>
-      </w:r>
-      <w:proofErr w:type="spellEnd"/>
-      <w:r>
-        <w:rPr>
-          <w:b/>
-        </w:rPr>
-        <w:t>:</w:t>
-      </w:r>
-    </w:p>
-    <w:p>
-      <w:pPr>
-        <w:pStyle w:val="ListParagraph"/>
-        <w:numPr>
-          <w:ilvl w:val="0"/>
-          <w:numId w:val="4"/>
-        </w:numPr>
-      </w:pPr>
-      <w:r>
-        <w:rPr>
-          <w:b/>
-        </w:rPr>
-        <w:t xml:space="preserve">required input: </w:t>
-      </w:r>
-      <w:proofErr w:type="spellStart"/>
-      <w:r>
-        <w:t>user_id</w:t>
-      </w:r>
-      <w:proofErr w:type="spellEnd"/>
-      <w:r>
-        <w:t xml:space="preserve"> and search</w:t>
-      </w:r>
-    </w:p>
-    <w:p>
-      <w:pPr>
-        <w:pStyle w:val="ListParagraph"/>
-        <w:numPr>
-          <w:ilvl w:val="0"/>
-          <w:numId w:val="4"/>
-        </w:numPr>
-      </w:pPr>
-      <w:r>
-        <w:rPr>
-          <w:b/>
-        </w:rPr>
-        <w:t xml:space="preserve">output: </w:t>
-      </w:r>
-      <w:proofErr w:type="spellStart"/>
-      <w:r>
-        <w:t>user_id</w:t>
-      </w:r>
-      <w:proofErr w:type="spellEnd"/>
-      <w:r>
-        <w:t>, search,</w:t>
-      </w:r>
-      <w:r>
-        <w:t xml:space="preserve"> </w:t>
-      </w:r>
-      <w:proofErr w:type="spellStart"/>
-      <w:r>
-        <w:t>search_results</w:t>
-      </w:r>
-      <w:proofErr w:type="spellEnd"/>
-      <w:r>
-        <w:t xml:space="preserve"> </w:t>
-      </w:r>
-      <w:r>
-        <w:t>= {</w:t>
-      </w:r>
-      <w:proofErr w:type="spellStart"/>
-      <w:r>
-        <w:t>contact_id</w:t>
-      </w:r>
-      <w:proofErr w:type="spellEnd"/>
-      <w:r>
-        <w:t>, name, phone, address, website, email</w:t>
-      </w:r>
-      <w:r>
-        <w:t>}</w:t>
-      </w:r>
-      <w:r>
-        <w:t>,</w:t>
-      </w:r>
-      <w:r>
-        <w:t xml:space="preserve"> </w:t>
-      </w:r>
-      <w:r>
-        <w:t>status, and message</w:t>
-      </w:r>
-    </w:p>
-    <w:p>
-      <w:pPr>
-        <w:rPr>
-          <w:b/>
-        </w:rPr>
-      </w:pPr>
-      <w:proofErr w:type="spellStart"/>
-      <w:r>
-        <w:rPr>
-          <w:b/>
-        </w:rPr>
-        <w:t>getAllContact</w:t>
-      </w:r>
-      <w:proofErr w:type="spellEnd"/>
-      <w:r>
-        <w:rPr>
-          <w:b/>
-        </w:rPr>
-        <w:t>:</w:t>
-      </w:r>
-    </w:p>
-    <w:p>
-      <w:pPr>
-        <w:pStyle w:val="ListParagraph"/>
-        <w:numPr>
-          <w:ilvl w:val="0"/>
-          <w:numId w:val="4"/>
-        </w:numPr>
-      </w:pPr>
-      <w:r>
-        <w:rPr>
-          <w:b/>
-        </w:rPr>
-        <w:t xml:space="preserve">required input: </w:t>
-      </w:r>
-      <w:proofErr w:type="spellStart"/>
-      <w:r>
-        <w:t>user_id</w:t>
-      </w:r>
-      <w:proofErr w:type="spellEnd"/>
-    </w:p>
-    <w:p>
-      <w:pPr>
-        <w:pStyle w:val="ListParagraph"/>
-        <w:numPr>
-          <w:ilvl w:val="0"/>
-          <w:numId w:val="4"/>
-        </w:numPr>
-      </w:pPr>
-      <w:r>
-        <w:rPr>
-          <w:b/>
-        </w:rPr>
-        <w:t xml:space="preserve">output: </w:t>
-      </w:r>
-      <w:proofErr w:type="spellStart"/>
-      <w:r>
-        <w:t>user_id</w:t>
-      </w:r>
-      <w:proofErr w:type="spellEnd"/>
-      <w:r>
-        <w:t>,</w:t>
-      </w:r>
-      <w:r>
-        <w:t xml:space="preserve"> </w:t>
-      </w:r>
-      <w:r>
-        <w:t xml:space="preserve">contacts </w:t>
-      </w:r>
-      <w:r>
-        <w:t>= {</w:t>
-      </w:r>
-      <w:proofErr w:type="spellStart"/>
-      <w:r>
-        <w:t>contact_id</w:t>
-      </w:r>
-      <w:proofErr w:type="spellEnd"/>
-      <w:r>
-        <w:t>, name, phone, address, website, email</w:t>
-      </w:r>
-      <w:r>
-        <w:t>}</w:t>
-      </w:r>
-      <w:r>
-        <w:t>,</w:t>
-      </w:r>
-      <w:r>
-        <w:t xml:space="preserve"> </w:t>
-      </w:r>
-      <w:r>
-        <w:t>status, and message</w:t>
-      </w:r>
-    </w:p>
-    <w:p>
-      <w:pPr>
-        <w:rPr>
-          <w:b/>
-        </w:rPr>
-      </w:pPr>
-      <w:proofErr w:type="spellStart"/>
-      <w:r>
-        <w:rPr>
-          <w:b/>
-        </w:rPr>
-        <w:t>getOneContact</w:t>
-      </w:r>
-      <w:proofErr w:type="spellEnd"/>
-      <w:r>
-        <w:rPr>
-          <w:b/>
-        </w:rPr>
-        <w:t>:</w:t>
-      </w:r>
-    </w:p>
-    <w:p>
-      <w:pPr>
-        <w:pStyle w:val="ListParagraph"/>
-        <w:numPr>
-          <w:ilvl w:val="0"/>
-          <w:numId w:val="4"/>
-        </w:numPr>
-      </w:pPr>
-      <w:r>
-        <w:rPr>
-          <w:b/>
-        </w:rPr>
-        <w:t>required input:</w:t>
-      </w:r>
-      <w:r>
-        <w:rPr>
-          <w:b/>
-        </w:rPr>
-        <w:t xml:space="preserve"> </w:t>
-      </w:r>
-      <w:proofErr w:type="spellStart"/>
-      <w:r>
-        <w:t>contact_id</w:t>
-      </w:r>
-      <w:proofErr w:type="spellEnd"/>
-    </w:p>
-    <w:p>
-      <w:pPr>
-        <w:pStyle w:val="ListParagraph"/>
-        <w:numPr>
-          <w:ilvl w:val="0"/>
-          <w:numId w:val="4"/>
-        </w:numPr>
-      </w:pPr>
-      <w:r>
-        <w:rPr>
-          <w:b/>
-        </w:rPr>
-        <w:t xml:space="preserve">output: </w:t>
-      </w:r>
-      <w:proofErr w:type="spellStart"/>
-      <w:r>
-        <w:t>contact_id</w:t>
+        <w:t xml:space="preserve">, </w:t>
       </w:r>
       <w:bookmarkStart w:id="0" w:name="_GoBack"/>
       <w:bookmarkEnd w:id="0"/>
+      <w:r>
+        <w:t>status, and message</w:t>
+      </w:r>
+    </w:p>
+    <w:p>
+      <w:pPr>
+        <w:rPr>
+          <w:b/>
+        </w:rPr>
+      </w:pPr>
+      <w:proofErr w:type="spellStart"/>
+      <w:r>
+        <w:rPr>
+          <w:b/>
+        </w:rPr>
+        <w:t>editContact</w:t>
+      </w:r>
+      <w:proofErr w:type="spellEnd"/>
+      <w:r>
+        <w:rPr>
+          <w:b/>
+        </w:rPr>
+        <w:t>:</w:t>
+      </w:r>
+    </w:p>
+    <w:p>
+      <w:pPr>
+        <w:pStyle w:val="ListParagraph"/>
+        <w:numPr>
+          <w:ilvl w:val="0"/>
+          <w:numId w:val="4"/>
+        </w:numPr>
+      </w:pPr>
+      <w:r>
+        <w:rPr>
+          <w:b/>
+        </w:rPr>
+        <w:t xml:space="preserve">required input: </w:t>
+      </w:r>
+      <w:proofErr w:type="spellStart"/>
+      <w:r>
+        <w:t>contact_id</w:t>
+      </w:r>
+      <w:proofErr w:type="spellEnd"/>
+      <w:r>
+        <w:t xml:space="preserve"> and</w:t>
+      </w:r>
+      <w:r>
+        <w:t xml:space="preserve"> name</w:t>
+      </w:r>
+    </w:p>
+    <w:p>
+      <w:pPr>
+        <w:pStyle w:val="ListParagraph"/>
+        <w:numPr>
+          <w:ilvl w:val="0"/>
+          <w:numId w:val="4"/>
+        </w:numPr>
+      </w:pPr>
+      <w:r>
+        <w:rPr>
+          <w:b/>
+        </w:rPr>
+        <w:t>optional inputs:</w:t>
+      </w:r>
+      <w:r>
+        <w:t xml:space="preserve"> phone, address, website, and email</w:t>
+      </w:r>
+    </w:p>
+    <w:p>
+      <w:pPr>
+        <w:pStyle w:val="ListParagraph"/>
+        <w:numPr>
+          <w:ilvl w:val="0"/>
+          <w:numId w:val="4"/>
+        </w:numPr>
+      </w:pPr>
+      <w:r>
+        <w:rPr>
+          <w:b/>
+        </w:rPr>
+        <w:t xml:space="preserve">output: </w:t>
+      </w:r>
+      <w:proofErr w:type="spellStart"/>
+      <w:r>
+        <w:t>contact_id</w:t>
+      </w:r>
+      <w:proofErr w:type="spellEnd"/>
+      <w:r>
+        <w:t xml:space="preserve">, name, phone, address, website, email, </w:t>
+      </w:r>
+      <w:proofErr w:type="spellStart"/>
+      <w:r>
+        <w:t>rowEdited</w:t>
+      </w:r>
+      <w:proofErr w:type="spellEnd"/>
+      <w:r>
+        <w:t xml:space="preserve">, </w:t>
+      </w:r>
+      <w:r>
+        <w:t>status, and message</w:t>
+      </w:r>
+    </w:p>
+    <w:p>
+      <w:pPr>
+        <w:rPr>
+          <w:b/>
+        </w:rPr>
+      </w:pPr>
+      <w:proofErr w:type="spellStart"/>
+      <w:r>
+        <w:rPr>
+          <w:b/>
+        </w:rPr>
+        <w:t>deleteContact</w:t>
+      </w:r>
+      <w:proofErr w:type="spellEnd"/>
+      <w:r>
+        <w:rPr>
+          <w:b/>
+        </w:rPr>
+        <w:t>:</w:t>
+      </w:r>
+    </w:p>
+    <w:p>
+      <w:pPr>
+        <w:pStyle w:val="ListParagraph"/>
+        <w:numPr>
+          <w:ilvl w:val="0"/>
+          <w:numId w:val="4"/>
+        </w:numPr>
+      </w:pPr>
+      <w:r>
+        <w:rPr>
+          <w:b/>
+        </w:rPr>
+        <w:t xml:space="preserve">required input: </w:t>
+      </w:r>
+      <w:proofErr w:type="spellStart"/>
+      <w:r>
+        <w:t>contact_id</w:t>
+      </w:r>
+      <w:proofErr w:type="spellEnd"/>
+    </w:p>
+    <w:p>
+      <w:pPr>
+        <w:pStyle w:val="ListParagraph"/>
+        <w:numPr>
+          <w:ilvl w:val="0"/>
+          <w:numId w:val="4"/>
+        </w:numPr>
+      </w:pPr>
+      <w:r>
+        <w:rPr>
+          <w:b/>
+        </w:rPr>
+        <w:t xml:space="preserve">output: </w:t>
+      </w:r>
+      <w:r>
+        <w:t>status and message</w:t>
+      </w:r>
+    </w:p>
+    <w:p>
+      <w:pPr>
+        <w:rPr>
+          <w:b/>
+        </w:rPr>
+      </w:pPr>
+      <w:proofErr w:type="spellStart"/>
+      <w:r>
+        <w:rPr>
+          <w:b/>
+        </w:rPr>
+        <w:t>searchContact</w:t>
+      </w:r>
+      <w:proofErr w:type="spellEnd"/>
+      <w:r>
+        <w:rPr>
+          <w:b/>
+        </w:rPr>
+        <w:t>:</w:t>
+      </w:r>
+    </w:p>
+    <w:p>
+      <w:pPr>
+        <w:pStyle w:val="ListParagraph"/>
+        <w:numPr>
+          <w:ilvl w:val="0"/>
+          <w:numId w:val="4"/>
+        </w:numPr>
+      </w:pPr>
+      <w:r>
+        <w:rPr>
+          <w:b/>
+        </w:rPr>
+        <w:t xml:space="preserve">required input: </w:t>
+      </w:r>
+      <w:proofErr w:type="spellStart"/>
+      <w:r>
+        <w:t>user_id</w:t>
+      </w:r>
+      <w:proofErr w:type="spellEnd"/>
+      <w:r>
+        <w:t xml:space="preserve"> and search</w:t>
+      </w:r>
+    </w:p>
+    <w:p>
+      <w:pPr>
+        <w:pStyle w:val="ListParagraph"/>
+        <w:numPr>
+          <w:ilvl w:val="0"/>
+          <w:numId w:val="4"/>
+        </w:numPr>
+      </w:pPr>
+      <w:r>
+        <w:rPr>
+          <w:b/>
+        </w:rPr>
+        <w:t xml:space="preserve">output: </w:t>
+      </w:r>
+      <w:proofErr w:type="spellStart"/>
+      <w:r>
+        <w:t>user_id</w:t>
+      </w:r>
+      <w:proofErr w:type="spellEnd"/>
+      <w:r>
+        <w:t>, search,</w:t>
+      </w:r>
+      <w:r>
+        <w:t xml:space="preserve"> </w:t>
+      </w:r>
+      <w:proofErr w:type="spellStart"/>
+      <w:r>
+        <w:t>search_results</w:t>
+      </w:r>
+      <w:proofErr w:type="spellEnd"/>
+      <w:r>
+        <w:t xml:space="preserve"> </w:t>
+      </w:r>
+      <w:r>
+        <w:t>= {</w:t>
+      </w:r>
+      <w:proofErr w:type="spellStart"/>
+      <w:r>
+        <w:t>contact_id</w:t>
+      </w:r>
+      <w:proofErr w:type="spellEnd"/>
+      <w:r>
+        <w:t>, name, phone, address, website, email</w:t>
+      </w:r>
+      <w:r>
+        <w:t>}</w:t>
+      </w:r>
+      <w:r>
+        <w:t>,</w:t>
+      </w:r>
+      <w:r>
+        <w:t xml:space="preserve"> </w:t>
+      </w:r>
+      <w:r>
+        <w:t>status, and message</w:t>
+      </w:r>
+    </w:p>
+    <w:p>
+      <w:pPr>
+        <w:rPr>
+          <w:b/>
+        </w:rPr>
+      </w:pPr>
+      <w:proofErr w:type="spellStart"/>
+      <w:r>
+        <w:rPr>
+          <w:b/>
+        </w:rPr>
+        <w:t>getAllContact</w:t>
+      </w:r>
+      <w:proofErr w:type="spellEnd"/>
+      <w:r>
+        <w:rPr>
+          <w:b/>
+        </w:rPr>
+        <w:t>:</w:t>
+      </w:r>
+    </w:p>
+    <w:p>
+      <w:pPr>
+        <w:pStyle w:val="ListParagraph"/>
+        <w:numPr>
+          <w:ilvl w:val="0"/>
+          <w:numId w:val="4"/>
+        </w:numPr>
+      </w:pPr>
+      <w:r>
+        <w:rPr>
+          <w:b/>
+        </w:rPr>
+        <w:t xml:space="preserve">required input: </w:t>
+      </w:r>
+      <w:proofErr w:type="spellStart"/>
+      <w:r>
+        <w:t>user_id</w:t>
+      </w:r>
+      <w:proofErr w:type="spellEnd"/>
+    </w:p>
+    <w:p>
+      <w:pPr>
+        <w:pStyle w:val="ListParagraph"/>
+        <w:numPr>
+          <w:ilvl w:val="0"/>
+          <w:numId w:val="4"/>
+        </w:numPr>
+      </w:pPr>
+      <w:r>
+        <w:rPr>
+          <w:b/>
+        </w:rPr>
+        <w:t xml:space="preserve">output: </w:t>
+      </w:r>
+      <w:proofErr w:type="spellStart"/>
+      <w:r>
+        <w:t>user_id</w:t>
+      </w:r>
+      <w:proofErr w:type="spellEnd"/>
+      <w:r>
+        <w:t>,</w:t>
+      </w:r>
+      <w:r>
+        <w:t xml:space="preserve"> </w:t>
+      </w:r>
+      <w:r>
+        <w:t xml:space="preserve">contacts </w:t>
+      </w:r>
+      <w:r>
+        <w:t>= {</w:t>
+      </w:r>
+      <w:proofErr w:type="spellStart"/>
+      <w:r>
+        <w:t>contact_id</w:t>
+      </w:r>
+      <w:proofErr w:type="spellEnd"/>
+      <w:r>
+        <w:t>, name, phone, address, website, email</w:t>
+      </w:r>
+      <w:r>
+        <w:t>}</w:t>
+      </w:r>
+      <w:r>
+        <w:t>,</w:t>
+      </w:r>
+      <w:r>
+        <w:t xml:space="preserve"> </w:t>
+      </w:r>
+      <w:r>
+        <w:t>status, and message</w:t>
+      </w:r>
+    </w:p>
+    <w:p>
+      <w:pPr>
+        <w:rPr>
+          <w:b/>
+        </w:rPr>
+      </w:pPr>
+      <w:proofErr w:type="spellStart"/>
+      <w:r>
+        <w:rPr>
+          <w:b/>
+        </w:rPr>
+        <w:t>getOneContact</w:t>
+      </w:r>
+      <w:proofErr w:type="spellEnd"/>
+      <w:r>
+        <w:rPr>
+          <w:b/>
+        </w:rPr>
+        <w:t>:</w:t>
+      </w:r>
+    </w:p>
+    <w:p>
+      <w:pPr>
+        <w:pStyle w:val="ListParagraph"/>
+        <w:numPr>
+          <w:ilvl w:val="0"/>
+          <w:numId w:val="4"/>
+        </w:numPr>
+      </w:pPr>
+      <w:r>
+        <w:rPr>
+          <w:b/>
+        </w:rPr>
+        <w:t>required input:</w:t>
+      </w:r>
+      <w:r>
+        <w:rPr>
+          <w:b/>
+        </w:rPr>
+        <w:t xml:space="preserve"> </w:t>
+      </w:r>
+      <w:proofErr w:type="spellStart"/>
+      <w:r>
+        <w:t>contact_id</w:t>
+      </w:r>
+      <w:proofErr w:type="spellEnd"/>
+    </w:p>
+    <w:p>
+      <w:pPr>
+        <w:pStyle w:val="ListParagraph"/>
+        <w:numPr>
+          <w:ilvl w:val="0"/>
+          <w:numId w:val="4"/>
+        </w:numPr>
+      </w:pPr>
+      <w:r>
+        <w:rPr>
+          <w:b/>
+        </w:rPr>
+        <w:t xml:space="preserve">output: </w:t>
+      </w:r>
+      <w:proofErr w:type="spellStart"/>
+      <w:r>
+        <w:t>contact_id</w:t>
+      </w:r>
       <w:proofErr w:type="spellEnd"/>
       <w:r>
         <w:t>, name, phone, address, website, email, status, and message</w:t>

</xml_diff>